<commit_message>
Added MessagePrinter and Counter
Added classes MessagePrinter and Counter used to print messages in
standard output (cout) atomically and to count elements atomically
respectively.
The class server was modified in order to use this class instead of the
Server::showMessage to print and to count threads with this Counter.
Besides, the 'ShowMessage' macro uses the MessagePrinter now.
</commit_message>
<xml_diff>
--- a/Chat/Description.docx
+++ b/Chat/Description.docx
@@ -1,160 +1,160 @@
 
 <file path=word/document.xml><?xml version="1.0" encoding="utf-8"?>
-<w:document xmlns:wpc="http://schemas.microsoft.com/office/word/2010/wordprocessingCanvas" xmlns:mc="http://schemas.openxmlformats.org/markup-compatibility/2006" xmlns:o="urn:schemas-microsoft-com:office:office" xmlns:r="http://schemas.openxmlformats.org/officeDocument/2006/relationships" xmlns:m="http://schemas.openxmlformats.org/officeDocument/2006/math" xmlns:v="urn:schemas-microsoft-com:vml" xmlns:wp14="http://schemas.microsoft.com/office/word/2010/wordprocessingDrawing" xmlns:wp="http://schemas.openxmlformats.org/drawingml/2006/wordprocessingDrawing" xmlns:w10="urn:schemas-microsoft-com:office:word" xmlns:w="http://schemas.openxmlformats.org/wordprocessingml/2006/main" xmlns:w14="http://schemas.microsoft.com/office/word/2010/wordml" xmlns:w15="http://schemas.microsoft.com/office/word/2012/wordml" xmlns:wpg="http://schemas.microsoft.com/office/word/2010/wordprocessingGroup" xmlns:wpi="http://schemas.microsoft.com/office/word/2010/wordprocessingInk" xmlns:wne="http://schemas.microsoft.com/office/word/2006/wordml" xmlns:wps="http://schemas.microsoft.com/office/word/2010/wordprocessingShape" mc:Ignorable="w14 w15 wp14">
+<w:document xmlns:m="http://schemas.openxmlformats.org/officeDocument/2006/math" xmlns:mc="http://schemas.openxmlformats.org/markup-compatibility/2006" xmlns:o="urn:schemas-microsoft-com:office:office" xmlns:r="http://schemas.openxmlformats.org/officeDocument/2006/relationships" xmlns:v="urn:schemas-microsoft-com:vml" xmlns:w="http://schemas.openxmlformats.org/wordprocessingml/2006/main" xmlns:w10="urn:schemas-microsoft-com:office:word" xmlns:w14="http://schemas.microsoft.com/office/word/2010/wordml" xmlns:w15="http://schemas.microsoft.com/office/word/2012/wordml" xmlns:wne="http://schemas.microsoft.com/office/word/2006/wordml" xmlns:wp="http://schemas.openxmlformats.org/drawingml/2006/wordprocessingDrawing" xmlns:wp14="http://schemas.microsoft.com/office/word/2010/wordprocessingDrawing" xmlns:wpc="http://schemas.microsoft.com/office/word/2010/wordprocessingCanvas" xmlns:wpg="http://schemas.microsoft.com/office/word/2010/wordprocessingGroup" xmlns:wpi="http://schemas.microsoft.com/office/word/2010/wordprocessingInk" xmlns:wps="http://schemas.microsoft.com/office/word/2010/wordprocessingShape" mc:Ignorable="w14 w15 wp14">
   <w:body>
     <w:p>
       <w:pPr>
         <w:jc w:val="center"/>
         <w:rPr>
+          <w:lang w:val="en-US"/>
           <w:b/>
+          <w:u w:val="single"/>
           <w:sz w:val="40"/>
           <w:szCs w:val="40"/>
+        </w:rPr>
+      </w:pPr>
+      <w:r>
+        <w:rPr>
+          <w:lang w:val="en-US"/>
+          <w:b/>
           <w:u w:val="single"/>
-          <w:lang w:val="en-US"/>
-        </w:rPr>
-      </w:pPr>
-      <w:r>
-        <w:rPr>
-          <w:b/>
           <w:sz w:val="40"/>
           <w:szCs w:val="40"/>
+        </w:rPr>
+        <w:t>Chat</w:t>
+      </w:r>
+    </w:p>
+    <w:p>
+      <w:pPr>
+        <w:rPr>
+          <w:lang w:val="en-US"/>
+          <w:b/>
           <w:u w:val="single"/>
-          <w:lang w:val="en-US"/>
-        </w:rPr>
-        <w:t>Chat</w:t>
-      </w:r>
-    </w:p>
-    <w:p>
-      <w:pPr>
-        <w:rPr>
-          <w:b/>
           <w:sz w:val="32"/>
           <w:szCs w:val="32"/>
+        </w:rPr>
+      </w:pPr>
+      <w:r>
+        <w:rPr>
+          <w:lang w:val="en-US"/>
+          <w:b/>
           <w:u w:val="single"/>
-          <w:lang w:val="en-US"/>
-        </w:rPr>
-      </w:pPr>
-      <w:r>
-        <w:rPr>
-          <w:b/>
           <w:sz w:val="36"/>
           <w:szCs w:val="36"/>
+        </w:rPr>
+        <w:t>Overview</w:t>
+      </w:r>
+    </w:p>
+    <w:p>
+      <w:pPr>
+        <w:rPr>
+          <w:lang w:val="en-US"/>
+        </w:rPr>
+      </w:pPr>
+      <w:r>
+        <w:rPr>
+          <w:lang w:val="en-US"/>
+        </w:rPr>
+        <w:t xml:space="preserve">This is a client-server application. In this there are clients (users of the chat) and a server. In this chat the clients are in groups and send messages to </w:t>
+      </w:r>
+      <w:r>
+        <w:rPr>
+          <w:lang w:val="en-US"/>
+        </w:rPr>
+        <w:t>these</w:t>
+      </w:r>
+      <w:r>
+        <w:rPr>
+          <w:lang w:val="en-US"/>
+        </w:rPr>
+        <w:t>, so every member of the group receives that message.</w:t>
+      </w:r>
+    </w:p>
+    <w:p>
+      <w:pPr>
+        <w:rPr>
+          <w:lang w:val="en-US"/>
+        </w:rPr>
+      </w:pPr>
+      <w:r>
+        <w:rPr>
+          <w:lang w:val="en-US"/>
+        </w:rPr>
+        <w:t xml:space="preserve">When a client connects </w:t>
+      </w:r>
+      <w:r>
+        <w:rPr>
+          <w:lang w:val="en-US"/>
+        </w:rPr>
+        <w:t xml:space="preserve">(with a username) </w:t>
+      </w:r>
+      <w:r>
+        <w:rPr>
+          <w:lang w:val="en-US"/>
+        </w:rPr>
+        <w:t>he/she is added to a global group. Then he/she can send messages to this group or create a new one</w:t>
+      </w:r>
+      <w:r>
+        <w:rPr>
+          <w:lang w:val="en-US"/>
+        </w:rPr>
+        <w:t>.</w:t>
+      </w:r>
+      <w:r>
+        <w:rPr>
+          <w:lang w:val="en-US"/>
+        </w:rPr>
+        <w:t xml:space="preserve"> Then he/she can invite other users of the chat to this new group.</w:t>
+      </w:r>
+    </w:p>
+    <w:p>
+      <w:pPr>
+        <w:rPr>
+          <w:lang w:val="en-US"/>
+        </w:rPr>
+      </w:pPr>
+      <w:r>
+        <w:rPr>
+          <w:lang w:val="en-US"/>
+        </w:rPr>
+        <w:t>Two clients can’t have the same name.</w:t>
+      </w:r>
+    </w:p>
+    <w:p>
+      <w:pPr>
+        <w:rPr>
+          <w:lang w:val="en-US"/>
+        </w:rPr>
+      </w:pPr>
+      <w:r>
+        <w:rPr>
+          <w:lang w:val="en-US"/>
+        </w:rPr>
+        <w:t>Two groups of the same client can’t have the same name.</w:t>
+      </w:r>
+    </w:p>
+    <w:p>
+      <w:pPr>
+        <w:rPr>
+          <w:lang w:val="en-US"/>
+        </w:rPr>
+      </w:pPr>
+    </w:p>
+    <w:p>
+      <w:pPr>
+        <w:rPr>
+          <w:lang w:val="en-US"/>
           <w:u w:val="single"/>
-          <w:lang w:val="en-US"/>
-        </w:rPr>
-        <w:t>Overview</w:t>
-      </w:r>
-    </w:p>
-    <w:p>
-      <w:pPr>
-        <w:rPr>
-          <w:lang w:val="en-US"/>
-        </w:rPr>
-      </w:pPr>
-      <w:r>
-        <w:rPr>
-          <w:lang w:val="en-US"/>
-        </w:rPr>
-        <w:t xml:space="preserve">This is a client-server application. In this there are clients (users of the chat) and a server. In this chat the clients are in groups and send messages to </w:t>
-      </w:r>
-      <w:r>
-        <w:rPr>
-          <w:lang w:val="en-US"/>
-        </w:rPr>
-        <w:t>these</w:t>
-      </w:r>
-      <w:r>
-        <w:rPr>
-          <w:lang w:val="en-US"/>
-        </w:rPr>
-        <w:t>, so every member of the group receives that message.</w:t>
-      </w:r>
-    </w:p>
-    <w:p>
-      <w:pPr>
-        <w:rPr>
-          <w:lang w:val="en-US"/>
-        </w:rPr>
-      </w:pPr>
-      <w:r>
-        <w:rPr>
-          <w:lang w:val="en-US"/>
-        </w:rPr>
-        <w:t xml:space="preserve">When a client connects </w:t>
-      </w:r>
-      <w:r>
-        <w:rPr>
-          <w:lang w:val="en-US"/>
-        </w:rPr>
-        <w:t xml:space="preserve">(with a username) </w:t>
-      </w:r>
-      <w:r>
-        <w:rPr>
-          <w:lang w:val="en-US"/>
-        </w:rPr>
-        <w:t>he/she is added to a global group. Then he/she can send messages to this group or create a new one</w:t>
-      </w:r>
-      <w:r>
-        <w:rPr>
-          <w:lang w:val="en-US"/>
-        </w:rPr>
-        <w:t>.</w:t>
-      </w:r>
-      <w:r>
-        <w:rPr>
-          <w:lang w:val="en-US"/>
-        </w:rPr>
-        <w:t xml:space="preserve"> Then he/she can invite other users of the chat to this new group.</w:t>
-      </w:r>
-    </w:p>
-    <w:p>
-      <w:pPr>
-        <w:rPr>
-          <w:lang w:val="en-US"/>
-        </w:rPr>
-      </w:pPr>
-      <w:r>
-        <w:rPr>
-          <w:lang w:val="en-US"/>
-        </w:rPr>
-        <w:t>Two clients can’t have the same name.</w:t>
-      </w:r>
-    </w:p>
-    <w:p>
-      <w:pPr>
-        <w:rPr>
-          <w:lang w:val="en-US"/>
-        </w:rPr>
-      </w:pPr>
-      <w:r>
-        <w:rPr>
-          <w:lang w:val="en-US"/>
-        </w:rPr>
-        <w:t>Two groups of the same client can’t have the same name.</w:t>
-      </w:r>
-    </w:p>
-    <w:p>
-      <w:pPr>
-        <w:rPr>
-          <w:lang w:val="en-US"/>
-        </w:rPr>
-      </w:pPr>
-    </w:p>
-    <w:p>
-      <w:pPr>
-        <w:rPr>
           <w:sz w:val="32"/>
           <w:szCs w:val="32"/>
+        </w:rPr>
+      </w:pPr>
+      <w:r>
+        <w:rPr>
+          <w:lang w:val="en-US"/>
           <w:u w:val="single"/>
-          <w:lang w:val="en-US"/>
-        </w:rPr>
-      </w:pPr>
-      <w:r>
-        <w:rPr>
           <w:sz w:val="32"/>
           <w:szCs w:val="32"/>
-          <w:u w:val="single"/>
-          <w:lang w:val="en-US"/>
         </w:rPr>
         <w:t>Client</w:t>
       </w:r>
@@ -337,619 +337,619 @@
     <w:p>
       <w:pPr>
         <w:rPr>
+          <w:lang w:val="en-US"/>
+          <w:u w:val="single"/>
           <w:sz w:val="28"/>
           <w:szCs w:val="28"/>
+        </w:rPr>
+      </w:pPr>
+    </w:p>
+    <w:p>
+      <w:pPr>
+        <w:rPr>
+          <w:lang w:val="en-US"/>
           <w:u w:val="single"/>
-          <w:lang w:val="en-US"/>
-        </w:rPr>
-      </w:pPr>
-    </w:p>
-    <w:p>
-      <w:pPr>
-        <w:rPr>
           <w:sz w:val="28"/>
           <w:szCs w:val="28"/>
+        </w:rPr>
+      </w:pPr>
+      <w:r>
+        <w:rPr>
+          <w:lang w:val="en-US"/>
           <w:u w:val="single"/>
-          <w:lang w:val="en-US"/>
-        </w:rPr>
-      </w:pPr>
-      <w:r>
-        <w:rPr>
           <w:sz w:val="28"/>
           <w:szCs w:val="28"/>
+        </w:rPr>
+        <w:t>Server</w:t>
+      </w:r>
+    </w:p>
+    <w:p>
+      <w:pPr>
+        <w:rPr>
+          <w:lang w:val="en-US"/>
+        </w:rPr>
+      </w:pPr>
+      <w:r>
+        <w:rPr>
+          <w:lang w:val="en-US"/>
+        </w:rPr>
+        <w:t>It is constantly listening to new connections. When a client connects, its connection information (socket, port, etc</w:t>
+      </w:r>
+      <w:r>
+        <w:rPr>
+          <w:lang w:val="en-US"/>
+        </w:rPr>
+        <w:t>.</w:t>
+      </w:r>
+      <w:r>
+        <w:rPr>
+          <w:lang w:val="en-US"/>
+        </w:rPr>
+        <w:t>) is stored and it is added to a set of currently connected clients. Then a new thread is created. Here we listen for the client commands and process them.</w:t>
+      </w:r>
+    </w:p>
+    <w:p>
+      <w:pPr>
+        <w:rPr>
+          <w:lang w:val="en-US"/>
+        </w:rPr>
+      </w:pPr>
+    </w:p>
+    <w:p>
+      <w:pPr>
+        <w:rPr>
+          <w:lang w:val="en-US"/>
+          <w:b/>
           <w:u w:val="single"/>
-          <w:lang w:val="en-US"/>
-        </w:rPr>
-        <w:t>Server</w:t>
-      </w:r>
-    </w:p>
-    <w:p>
-      <w:pPr>
-        <w:rPr>
-          <w:lang w:val="en-US"/>
-        </w:rPr>
-      </w:pPr>
-      <w:r>
-        <w:rPr>
-          <w:lang w:val="en-US"/>
-        </w:rPr>
-        <w:t>It is constantly listening to new connections. When a client connects, its connection information (socket, port, etc</w:t>
-      </w:r>
-      <w:r>
-        <w:rPr>
-          <w:lang w:val="en-US"/>
-        </w:rPr>
-        <w:t>.</w:t>
-      </w:r>
-      <w:r>
-        <w:rPr>
-          <w:lang w:val="en-US"/>
-        </w:rPr>
-        <w:t>) is stored and it is added to a set of currently connected clients. Then a new thread is created. Here we listen for the client commands and process them.</w:t>
-      </w:r>
-    </w:p>
-    <w:p>
-      <w:pPr>
-        <w:rPr>
-          <w:lang w:val="en-US"/>
-        </w:rPr>
-      </w:pPr>
-    </w:p>
-    <w:p>
-      <w:pPr>
-        <w:rPr>
-          <w:b/>
           <w:sz w:val="36"/>
           <w:szCs w:val="36"/>
+        </w:rPr>
+      </w:pPr>
+      <w:r>
+        <w:rPr>
+          <w:lang w:val="en-US"/>
+          <w:b/>
           <w:u w:val="single"/>
-          <w:lang w:val="en-US"/>
-        </w:rPr>
-      </w:pPr>
-      <w:r>
-        <w:rPr>
-          <w:b/>
           <w:sz w:val="36"/>
           <w:szCs w:val="36"/>
+        </w:rPr>
+        <w:t>Implementation</w:t>
+      </w:r>
+    </w:p>
+    <w:p>
+      <w:pPr>
+        <w:rPr>
+          <w:lang w:val="en-US"/>
           <w:u w:val="single"/>
-          <w:lang w:val="en-US"/>
-        </w:rPr>
-        <w:t>Implementation</w:t>
-      </w:r>
-    </w:p>
-    <w:p>
-      <w:pPr>
-        <w:rPr>
           <w:sz w:val="28"/>
           <w:szCs w:val="28"/>
+        </w:rPr>
+      </w:pPr>
+      <w:r>
+        <w:rPr>
+          <w:lang w:val="en-US"/>
           <w:u w:val="single"/>
-          <w:lang w:val="en-US"/>
-        </w:rPr>
-      </w:pPr>
-      <w:r>
-        <w:rPr>
           <w:sz w:val="28"/>
           <w:szCs w:val="28"/>
+        </w:rPr>
+        <w:t>Commands sent by client and received by server</w:t>
+      </w:r>
+    </w:p>
+    <w:p>
+      <w:pPr>
+        <w:rPr>
+          <w:lang w:val="en-US"/>
+        </w:rPr>
+      </w:pPr>
+      <w:r>
+        <w:rPr>
+          <w:lang w:val="en-US"/>
+        </w:rPr>
+        <w:t>CLIENT_CONNECTS</w:t>
+      </w:r>
+    </w:p>
+    <w:p>
+      <w:pPr>
+        <w:rPr>
+          <w:lang w:val="en-US"/>
+        </w:rPr>
+      </w:pPr>
+      <w:r>
+        <w:rPr>
+          <w:lang w:val="en-US"/>
+        </w:rPr>
+        <w:t>CLIENT_CREATES_GROUP</w:t>
+      </w:r>
+    </w:p>
+    <w:p>
+      <w:pPr>
+        <w:rPr>
+          <w:lang w:val="en-US"/>
+        </w:rPr>
+      </w:pPr>
+      <w:r>
+        <w:rPr>
+          <w:lang w:val="en-US"/>
+        </w:rPr>
+        <w:t>CLIENT_INVITES_CLIENT</w:t>
+      </w:r>
+    </w:p>
+    <w:p>
+      <w:pPr>
+        <w:rPr>
+          <w:lang w:val="en-US"/>
+        </w:rPr>
+      </w:pPr>
+      <w:r>
+        <w:rPr>
+          <w:lang w:val="en-US"/>
+        </w:rPr>
+        <w:t>CLIENT_JOINS_GROUP</w:t>
+      </w:r>
+    </w:p>
+    <w:p>
+      <w:pPr>
+        <w:rPr>
+          <w:lang w:val="en-US"/>
+        </w:rPr>
+      </w:pPr>
+      <w:r>
+        <w:rPr>
+          <w:lang w:val="en-US"/>
+        </w:rPr>
+        <w:t>CLIENT_LEAVES_GROUP</w:t>
+      </w:r>
+    </w:p>
+    <w:p>
+      <w:pPr>
+        <w:rPr>
+          <w:lang w:val="en-US"/>
+        </w:rPr>
+      </w:pPr>
+      <w:r>
+        <w:rPr>
+          <w:lang w:val="en-US"/>
+        </w:rPr>
+        <w:t>CLIENT_SENDS_MESSAGE</w:t>
+      </w:r>
+    </w:p>
+    <w:p>
+      <w:pPr>
+        <w:rPr>
+          <w:lang w:val="en-US"/>
+        </w:rPr>
+      </w:pPr>
+      <w:r>
+        <w:rPr>
+          <w:lang w:val="en-US"/>
+        </w:rPr>
+        <w:t>CLIENT_LEAVES_CHAT</w:t>
+      </w:r>
+    </w:p>
+    <w:p>
+      <w:pPr>
+        <w:rPr>
+          <w:lang w:val="en-US"/>
           <w:u w:val="single"/>
-          <w:lang w:val="en-US"/>
-        </w:rPr>
-        <w:t>Commands sent by client and received by server</w:t>
-      </w:r>
-    </w:p>
-    <w:p>
-      <w:pPr>
-        <w:rPr>
-          <w:lang w:val="en-US"/>
-        </w:rPr>
-      </w:pPr>
-      <w:r>
-        <w:rPr>
-          <w:lang w:val="en-US"/>
-        </w:rPr>
-        <w:t>CLIENT_CONNECTS</w:t>
-      </w:r>
-    </w:p>
-    <w:p>
-      <w:pPr>
-        <w:rPr>
-          <w:lang w:val="en-US"/>
-        </w:rPr>
-      </w:pPr>
-      <w:r>
-        <w:rPr>
-          <w:lang w:val="en-US"/>
-        </w:rPr>
-        <w:t>CLIENT_CREATES_GROUP</w:t>
-      </w:r>
-    </w:p>
-    <w:p>
-      <w:pPr>
-        <w:rPr>
-          <w:lang w:val="en-US"/>
-        </w:rPr>
-      </w:pPr>
-      <w:r>
-        <w:rPr>
-          <w:lang w:val="en-US"/>
-        </w:rPr>
-        <w:t>CLIENT_INVITES_CLIENT</w:t>
-      </w:r>
-    </w:p>
-    <w:p>
-      <w:pPr>
-        <w:rPr>
-          <w:lang w:val="en-US"/>
-        </w:rPr>
-      </w:pPr>
-      <w:r>
-        <w:rPr>
-          <w:lang w:val="en-US"/>
-        </w:rPr>
-        <w:t>CLIENT_JOINS_GROUP</w:t>
-      </w:r>
-    </w:p>
-    <w:p>
-      <w:pPr>
-        <w:rPr>
-          <w:lang w:val="en-US"/>
-        </w:rPr>
-      </w:pPr>
-      <w:r>
-        <w:rPr>
-          <w:lang w:val="en-US"/>
-        </w:rPr>
-        <w:t>CLIENT_LEAVES_GROUP</w:t>
-      </w:r>
-    </w:p>
-    <w:p>
-      <w:pPr>
-        <w:rPr>
-          <w:lang w:val="en-US"/>
-        </w:rPr>
-      </w:pPr>
-      <w:r>
-        <w:rPr>
-          <w:lang w:val="en-US"/>
-        </w:rPr>
-        <w:t>CLIENT_SENDS_MESSAGE</w:t>
-      </w:r>
-    </w:p>
-    <w:p>
-      <w:pPr>
-        <w:rPr>
-          <w:lang w:val="en-US"/>
-        </w:rPr>
-      </w:pPr>
-      <w:r>
-        <w:rPr>
-          <w:lang w:val="en-US"/>
-        </w:rPr>
-        <w:t>CLIENT_LEAVES_CHAT</w:t>
-      </w:r>
-    </w:p>
-    <w:p>
-      <w:pPr>
-        <w:rPr>
           <w:sz w:val="32"/>
           <w:szCs w:val="32"/>
+        </w:rPr>
+      </w:pPr>
+    </w:p>
+    <w:p>
+      <w:pPr>
+        <w:rPr>
+          <w:lang w:val="en-US"/>
           <w:u w:val="single"/>
-          <w:lang w:val="en-US"/>
-        </w:rPr>
-      </w:pPr>
-    </w:p>
-    <w:p>
-      <w:pPr>
-        <w:rPr>
           <w:sz w:val="28"/>
           <w:szCs w:val="28"/>
+        </w:rPr>
+      </w:pPr>
+      <w:r>
+        <w:rPr>
+          <w:lang w:val="en-US"/>
           <w:u w:val="single"/>
-          <w:lang w:val="en-US"/>
-        </w:rPr>
-      </w:pPr>
-      <w:r>
-        <w:rPr>
           <w:sz w:val="28"/>
           <w:szCs w:val="28"/>
+        </w:rPr>
+        <w:t>Messages</w:t>
+        <w:lastRenderedPageBreak/>
+      </w:r>
+      <w:r>
+        <w:rPr>
+          <w:lang w:val="en-US"/>
           <w:u w:val="single"/>
-          <w:lang w:val="en-US"/>
-        </w:rPr>
-        <w:lastRenderedPageBreak/>
-        <w:t>Messages</w:t>
-      </w:r>
-      <w:r>
-        <w:rPr>
           <w:sz w:val="28"/>
           <w:szCs w:val="28"/>
+        </w:rPr>
+        <w:t xml:space="preserve"> sent by server and received by client</w:t>
+      </w:r>
+    </w:p>
+    <w:p>
+      <w:pPr>
+        <w:rPr>
+          <w:lang w:val="en-US"/>
+        </w:rPr>
+      </w:pPr>
+      <w:r>
+        <w:rPr>
+          <w:lang w:val="en-US"/>
+        </w:rPr>
+        <w:t>SERVER_COMMAND_STATUS (it’s the message sent by the server to indicate if the last command was a success or failure)</w:t>
+      </w:r>
+    </w:p>
+    <w:p>
+      <w:pPr>
+        <w:rPr>
+          <w:lang w:val="en-US"/>
+        </w:rPr>
+      </w:pPr>
+      <w:r>
+        <w:rPr>
+          <w:lang w:val="en-US"/>
+        </w:rPr>
+        <w:t>SERVER_CLIENT_INVITED_CLIENT</w:t>
+      </w:r>
+    </w:p>
+    <w:p>
+      <w:pPr>
+        <w:rPr>
+          <w:lang w:val="en-US"/>
+        </w:rPr>
+      </w:pPr>
+      <w:r>
+        <w:rPr>
+          <w:lang w:val="en-US"/>
+        </w:rPr>
+        <w:t>SERVER_CLIENT_JOINED_GROUP</w:t>
+      </w:r>
+    </w:p>
+    <w:p>
+      <w:pPr>
+        <w:rPr>
+          <w:lang w:val="en-US"/>
+        </w:rPr>
+      </w:pPr>
+      <w:r>
+        <w:rPr>
+          <w:lang w:val="en-US"/>
+        </w:rPr>
+        <w:t>SERVER_</w:t>
+      </w:r>
+      <w:r>
+        <w:rPr>
+          <w:lang w:val="en-US"/>
+        </w:rPr>
+        <w:t>CLIENT_LE</w:t>
+      </w:r>
+      <w:r>
+        <w:rPr>
+          <w:lang w:val="en-US"/>
+        </w:rPr>
+        <w:t>FT</w:t>
+      </w:r>
+      <w:r>
+        <w:rPr>
+          <w:lang w:val="en-US"/>
+        </w:rPr>
+        <w:t>_GROUP</w:t>
+      </w:r>
+    </w:p>
+    <w:p>
+      <w:pPr>
+        <w:rPr>
+          <w:lang w:val="en-US"/>
+        </w:rPr>
+      </w:pPr>
+      <w:r>
+        <w:rPr>
+          <w:lang w:val="en-US"/>
+        </w:rPr>
+        <w:t>SERVER_</w:t>
+      </w:r>
+      <w:r>
+        <w:rPr>
+          <w:lang w:val="en-US"/>
+        </w:rPr>
+        <w:t>CLIENT_SEN</w:t>
+      </w:r>
+      <w:r>
+        <w:rPr>
+          <w:lang w:val="en-US"/>
+        </w:rPr>
+        <w:t>T</w:t>
+      </w:r>
+      <w:r>
+        <w:rPr>
+          <w:lang w:val="en-US"/>
+        </w:rPr>
+        <w:t>_MESSAGE</w:t>
+      </w:r>
+    </w:p>
+    <w:p>
+      <w:pPr>
+        <w:rPr>
+          <w:lang w:val="en-US"/>
+        </w:rPr>
+      </w:pPr>
+      <w:r>
+        <w:rPr>
+          <w:lang w:val="en-US"/>
+        </w:rPr>
+        <w:t>SERVER_CLIENTS_IN_GROUP</w:t>
+      </w:r>
+    </w:p>
+    <w:p>
+      <w:pPr>
+        <w:rPr>
+          <w:lang w:val="en-US"/>
           <w:u w:val="single"/>
-          <w:lang w:val="en-US"/>
-        </w:rPr>
-        <w:t xml:space="preserve"> sent by server and received by client</w:t>
-      </w:r>
-    </w:p>
-    <w:p>
-      <w:pPr>
-        <w:rPr>
-          <w:lang w:val="en-US"/>
-        </w:rPr>
-      </w:pPr>
-      <w:r>
-        <w:rPr>
-          <w:lang w:val="en-US"/>
-        </w:rPr>
-        <w:t>SERVER_COMMAND_STATUS (it’s the message sent by the server to indicate if the last command was a success or failure)</w:t>
-      </w:r>
-    </w:p>
-    <w:p>
-      <w:pPr>
-        <w:rPr>
-          <w:lang w:val="en-US"/>
-        </w:rPr>
-      </w:pPr>
-      <w:r>
-        <w:rPr>
-          <w:lang w:val="en-US"/>
-        </w:rPr>
-        <w:t>SERVER_CLIENT_INVITED_CLIENT</w:t>
-      </w:r>
-    </w:p>
-    <w:p>
-      <w:pPr>
-        <w:rPr>
-          <w:lang w:val="en-US"/>
-        </w:rPr>
-      </w:pPr>
-      <w:r>
-        <w:rPr>
-          <w:lang w:val="en-US"/>
-        </w:rPr>
-        <w:t>SERVER_CLIENT_JOINED_GROUP</w:t>
-      </w:r>
-    </w:p>
-    <w:p>
-      <w:pPr>
-        <w:rPr>
-          <w:lang w:val="en-US"/>
-        </w:rPr>
-      </w:pPr>
-      <w:r>
-        <w:rPr>
-          <w:lang w:val="en-US"/>
-        </w:rPr>
-        <w:t>SERVER_</w:t>
-      </w:r>
-      <w:r>
-        <w:rPr>
-          <w:lang w:val="en-US"/>
-        </w:rPr>
-        <w:t>CLIENT_LE</w:t>
-      </w:r>
-      <w:r>
-        <w:rPr>
-          <w:lang w:val="en-US"/>
-        </w:rPr>
-        <w:t>FT</w:t>
-      </w:r>
-      <w:r>
-        <w:rPr>
-          <w:lang w:val="en-US"/>
-        </w:rPr>
-        <w:t>_GROUP</w:t>
-      </w:r>
-    </w:p>
-    <w:p>
-      <w:pPr>
-        <w:rPr>
-          <w:lang w:val="en-US"/>
-        </w:rPr>
-      </w:pPr>
-      <w:r>
-        <w:rPr>
-          <w:lang w:val="en-US"/>
-        </w:rPr>
-        <w:t>SERVER_</w:t>
-      </w:r>
-      <w:r>
-        <w:rPr>
-          <w:lang w:val="en-US"/>
-        </w:rPr>
-        <w:t>CLIENT_SEN</w:t>
-      </w:r>
-      <w:r>
-        <w:rPr>
-          <w:lang w:val="en-US"/>
-        </w:rPr>
-        <w:t>T</w:t>
-      </w:r>
-      <w:r>
-        <w:rPr>
-          <w:lang w:val="en-US"/>
-        </w:rPr>
-        <w:t>_MESSAGE</w:t>
-      </w:r>
-    </w:p>
-    <w:p>
-      <w:pPr>
-        <w:rPr>
-          <w:lang w:val="en-US"/>
-        </w:rPr>
-      </w:pPr>
-      <w:r>
-        <w:rPr>
-          <w:lang w:val="en-US"/>
-        </w:rPr>
-        <w:t>SERVER_CLIENTS_IN_GROUP</w:t>
-      </w:r>
-    </w:p>
-    <w:p>
-      <w:pPr>
-        <w:rPr>
           <w:sz w:val="28"/>
           <w:szCs w:val="28"/>
+        </w:rPr>
+      </w:pPr>
+      <w:r>
+        <w:rPr>
+          <w:lang w:val="en-US"/>
           <w:u w:val="single"/>
-          <w:lang w:val="en-US"/>
-        </w:rPr>
-      </w:pPr>
-      <w:r>
-        <w:rPr>
           <w:sz w:val="28"/>
           <w:szCs w:val="28"/>
+        </w:rPr>
+        <w:t>Status Results</w:t>
+      </w:r>
+    </w:p>
+    <w:p>
+      <w:pPr>
+        <w:rPr>
+          <w:lang w:val="en-US"/>
+        </w:rPr>
+      </w:pPr>
+      <w:r>
+        <w:rPr>
+          <w:lang w:val="en-US"/>
+        </w:rPr>
+        <w:t>When the message sent by the server is SERVER_COMMAND_STATUS, a status result is sent too.</w:t>
+      </w:r>
+    </w:p>
+    <w:p>
+      <w:pPr>
+        <w:rPr>
+          <w:lang w:val="en-US"/>
+        </w:rPr>
+      </w:pPr>
+      <w:r>
+        <w:rPr>
+          <w:lang w:val="en-US"/>
+        </w:rPr>
+        <w:t>The different results are:</w:t>
+      </w:r>
+    </w:p>
+    <w:p>
+      <w:pPr>
+        <w:rPr>
+          <w:lang w:val="en-US"/>
+        </w:rPr>
+      </w:pPr>
+      <w:r>
+        <w:rPr>
+          <w:lang w:val="en-US"/>
+        </w:rPr>
+        <w:t>STATUS_OK</w:t>
+      </w:r>
+    </w:p>
+    <w:p>
+      <w:pPr>
+        <w:rPr>
+          <w:lang w:val="en-US"/>
+        </w:rPr>
+      </w:pPr>
+      <w:r>
+        <w:rPr>
+          <w:lang w:val="en-US"/>
+        </w:rPr>
+        <w:t>STATUS_CLIENT_NAME_EXISTS</w:t>
+      </w:r>
+    </w:p>
+    <w:p>
+      <w:pPr>
+        <w:rPr>
+          <w:lang w:val="en-US"/>
+        </w:rPr>
+      </w:pPr>
+      <w:r>
+        <w:rPr>
+          <w:lang w:val="en-US"/>
+        </w:rPr>
+        <w:t>STATUS_CLIENT_NAME_DOESNT_EXIST (used in cases when a client invites another client. This status can indicate that the invited client doesn’t exist)</w:t>
+      </w:r>
+    </w:p>
+    <w:p>
+      <w:pPr>
+        <w:rPr>
+          <w:lang w:val="en-US"/>
+        </w:rPr>
+      </w:pPr>
+      <w:r>
+        <w:rPr>
+          <w:lang w:val="en-US"/>
+        </w:rPr>
+        <w:t>STATUS_GROUP_NAME_EXISTS</w:t>
+      </w:r>
+    </w:p>
+    <w:p>
+      <w:pPr>
+        <w:rPr>
+          <w:lang w:val="en-US"/>
+        </w:rPr>
+      </w:pPr>
+      <w:r>
+        <w:rPr>
+          <w:lang w:val="en-US"/>
+        </w:rPr>
+        <w:t>STATUS_GROUP_NAME_DOESNT_EXIST</w:t>
+      </w:r>
+    </w:p>
+    <w:p>
+      <w:pPr>
+        <w:rPr>
+          <w:lang w:val="en-US"/>
+        </w:rPr>
+      </w:pPr>
+      <w:r>
+        <w:rPr>
+          <w:lang w:val="en-US"/>
+        </w:rPr>
+        <w:t>STATUS_RECEIVE_FAIL</w:t>
+      </w:r>
+    </w:p>
+    <w:p>
+      <w:pPr>
+        <w:rPr>
+          <w:lang w:val="en-US"/>
+        </w:rPr>
+      </w:pPr>
+      <w:r>
+        <w:rPr>
+          <w:lang w:val="en-US"/>
+        </w:rPr>
+        <w:t>STATUS_SERVER_CRITICAL_ERROR</w:t>
+      </w:r>
+    </w:p>
+    <w:p>
+      <w:pPr>
+        <w:rPr>
+          <w:lang w:val="en-US"/>
+        </w:rPr>
+      </w:pPr>
+    </w:p>
+    <w:p>
+      <w:pPr>
+        <w:rPr>
+          <w:lang w:val="en-US"/>
+        </w:rPr>
+      </w:pPr>
+    </w:p>
+    <w:p>
+      <w:pPr>
+        <w:rPr>
+          <w:lang w:val="en-US"/>
+        </w:rPr>
+      </w:pPr>
+      <w:r>
+        <w:rPr>
+          <w:lang w:val="en-US"/>
           <w:u w:val="single"/>
-          <w:lang w:val="en-US"/>
-        </w:rPr>
-        <w:t>Status Results</w:t>
-      </w:r>
-    </w:p>
-    <w:p>
-      <w:pPr>
-        <w:rPr>
-          <w:lang w:val="en-US"/>
-        </w:rPr>
-      </w:pPr>
-      <w:r>
-        <w:rPr>
-          <w:lang w:val="en-US"/>
-        </w:rPr>
-        <w:t>When the message sent by the server is SERVER_COMMAND_STATUS, a status result is sent too.</w:t>
-      </w:r>
-    </w:p>
-    <w:p>
-      <w:pPr>
-        <w:rPr>
-          <w:lang w:val="en-US"/>
-        </w:rPr>
-      </w:pPr>
-      <w:r>
-        <w:rPr>
-          <w:lang w:val="en-US"/>
-        </w:rPr>
-        <w:t>The different results are:</w:t>
-      </w:r>
-    </w:p>
-    <w:p>
-      <w:pPr>
-        <w:rPr>
-          <w:lang w:val="en-US"/>
-        </w:rPr>
-      </w:pPr>
-      <w:r>
-        <w:rPr>
-          <w:lang w:val="en-US"/>
-        </w:rPr>
-        <w:t>STATUS_OK</w:t>
-      </w:r>
-    </w:p>
-    <w:p>
-      <w:pPr>
-        <w:rPr>
-          <w:lang w:val="en-US"/>
-        </w:rPr>
-      </w:pPr>
-      <w:r>
-        <w:rPr>
-          <w:lang w:val="en-US"/>
-        </w:rPr>
-        <w:t>STATUS_CLIENT_NAME_EXISTS</w:t>
-      </w:r>
-    </w:p>
-    <w:p>
-      <w:pPr>
-        <w:rPr>
-          <w:lang w:val="en-US"/>
-        </w:rPr>
-      </w:pPr>
-      <w:r>
-        <w:rPr>
-          <w:lang w:val="en-US"/>
-        </w:rPr>
-        <w:t>STATUS_CLIENT_NAME_DOESNT_EXIST (used in cases when a client invites another client. This status indicates can indicate that the invited client doesn’t exist)</w:t>
-      </w:r>
-    </w:p>
-    <w:p>
-      <w:pPr>
-        <w:rPr>
-          <w:lang w:val="en-US"/>
-        </w:rPr>
-      </w:pPr>
-      <w:r>
-        <w:rPr>
-          <w:lang w:val="en-US"/>
-        </w:rPr>
-        <w:t>STATUS_GROUP_NAME_EXISTS</w:t>
-      </w:r>
-    </w:p>
-    <w:p>
-      <w:pPr>
-        <w:rPr>
-          <w:lang w:val="en-US"/>
-        </w:rPr>
-      </w:pPr>
-      <w:r>
-        <w:rPr>
-          <w:lang w:val="en-US"/>
-        </w:rPr>
-        <w:t>STATUS_GROUP_NAME_DOESNT_EXIST</w:t>
-      </w:r>
-    </w:p>
-    <w:p>
-      <w:pPr>
-        <w:rPr>
-          <w:lang w:val="en-US"/>
-        </w:rPr>
-      </w:pPr>
-      <w:r>
-        <w:rPr>
-          <w:lang w:val="en-US"/>
-        </w:rPr>
-        <w:t>STATUS_RECEIVE_FAIL</w:t>
-      </w:r>
-    </w:p>
-    <w:p>
-      <w:pPr>
-        <w:rPr>
-          <w:lang w:val="en-US"/>
-        </w:rPr>
-      </w:pPr>
-      <w:r>
-        <w:rPr>
-          <w:lang w:val="en-US"/>
-        </w:rPr>
-        <w:t>STATUS_SERVER_CRITICAL_ERROR</w:t>
-      </w:r>
-    </w:p>
-    <w:p>
-      <w:pPr>
-        <w:rPr>
-          <w:lang w:val="en-US"/>
-        </w:rPr>
-      </w:pPr>
-    </w:p>
-    <w:p>
-      <w:pPr>
-        <w:rPr>
-          <w:lang w:val="en-US"/>
-        </w:rPr>
-      </w:pPr>
-    </w:p>
-    <w:p>
-      <w:pPr>
-        <w:rPr>
-          <w:lang w:val="en-US"/>
-        </w:rPr>
-      </w:pPr>
-      <w:r>
-        <w:rPr>
           <w:sz w:val="28"/>
           <w:szCs w:val="28"/>
+        </w:rPr>
+        <w:t>Group Names</w:t>
+      </w:r>
+    </w:p>
+    <w:p>
+      <w:pPr>
+        <w:rPr>
+          <w:lang w:val="en-US"/>
+        </w:rPr>
+      </w:pPr>
+      <w:r>
+        <w:rPr>
+          <w:lang w:val="en-US"/>
+        </w:rPr>
+        <w:t>The group names chosen by clients must begin with a letter (a-z, A-Z) or with a number (0-9);</w:t>
+      </w:r>
+    </w:p>
+    <w:p>
+      <w:pPr>
+        <w:rPr>
+          <w:lang w:val="en-US"/>
+        </w:rPr>
+      </w:pPr>
+      <w:r>
+        <w:rPr>
+          <w:lang w:val="en-US"/>
+        </w:rPr>
+        <w:t>The group name stored in the group class isn’t the same that was chosen by the client, instead, it has the client’s name appended in front of the group name chosen by that client, followed by an underscore (‘_’). It’s made in that way in order to let different clients choose the same group name.</w:t>
+      </w:r>
+    </w:p>
+    <w:p>
+      <w:pPr>
+        <w:rPr>
+          <w:lang w:val="en-US"/>
+        </w:rPr>
+      </w:pPr>
+    </w:p>
+    <w:p>
+      <w:pPr>
+        <w:rPr>
+          <w:lang w:val="en-US"/>
+        </w:rPr>
+      </w:pPr>
+      <w:r>
+        <w:rPr>
+          <w:lang w:val="en-US"/>
+        </w:rPr>
+        <w:t>Note: the global group name is “_</w:t>
+      </w:r>
+      <w:r>
+        <w:rPr>
+          <w:lang w:val="en-US"/>
+        </w:rPr>
+        <w:t>GLOBALGROUP</w:t>
+      </w:r>
+      <w:r>
+        <w:rPr>
+          <w:lang w:val="en-US"/>
+        </w:rPr>
+        <w:t>”</w:t>
+      </w:r>
+      <w:r>
+        <w:rPr>
+          <w:lang w:val="en-US"/>
+        </w:rPr>
+        <w:t>.</w:t>
+      </w:r>
+    </w:p>
+    <w:p>
+      <w:pPr>
+        <w:rPr>
+          <w:lang w:val="en-US"/>
           <w:u w:val="single"/>
-          <w:lang w:val="en-US"/>
-        </w:rPr>
-        <w:t>Group Names</w:t>
-      </w:r>
-    </w:p>
-    <w:p>
-      <w:pPr>
-        <w:rPr>
-          <w:lang w:val="en-US"/>
-        </w:rPr>
-      </w:pPr>
-      <w:r>
-        <w:rPr>
-          <w:lang w:val="en-US"/>
-        </w:rPr>
-        <w:t>The group names chosen by clients must begin with a letter (a-z, A-Z) or with a number (0-9);</w:t>
-      </w:r>
-    </w:p>
-    <w:p>
-      <w:pPr>
-        <w:rPr>
-          <w:lang w:val="en-US"/>
-        </w:rPr>
-      </w:pPr>
-      <w:r>
-        <w:rPr>
-          <w:lang w:val="en-US"/>
-        </w:rPr>
-        <w:t>The group name stored in the group class isn’t the same that was chosen by the client, instead, it has the client’s name appended in front of the group name chosen by that client, followed by an underscore (‘_’). It’s made in that way in order to let different clients choose the same group name.</w:t>
-      </w:r>
-    </w:p>
-    <w:p>
-      <w:pPr>
-        <w:rPr>
-          <w:lang w:val="en-US"/>
-        </w:rPr>
-      </w:pPr>
-    </w:p>
-    <w:p>
-      <w:pPr>
-        <w:rPr>
-          <w:lang w:val="en-US"/>
-        </w:rPr>
-      </w:pPr>
-      <w:r>
-        <w:rPr>
-          <w:lang w:val="en-US"/>
-        </w:rPr>
-        <w:t>Note: the global group name is “_</w:t>
-      </w:r>
-      <w:r>
-        <w:rPr>
-          <w:lang w:val="en-US"/>
-        </w:rPr>
-        <w:t>GLOBALGROUP</w:t>
-      </w:r>
-      <w:r>
-        <w:rPr>
-          <w:lang w:val="en-US"/>
-        </w:rPr>
-        <w:t>”</w:t>
-      </w:r>
-      <w:r>
-        <w:rPr>
-          <w:lang w:val="en-US"/>
-        </w:rPr>
-        <w:t>.</w:t>
-      </w:r>
-    </w:p>
-    <w:p>
-      <w:pPr>
-        <w:rPr>
           <w:sz w:val="32"/>
           <w:szCs w:val="32"/>
+        </w:rPr>
+      </w:pPr>
+    </w:p>
+    <w:p>
+      <w:pPr>
+        <w:rPr>
+          <w:lang w:val="en-US"/>
           <w:u w:val="single"/>
-          <w:lang w:val="en-US"/>
-        </w:rPr>
-      </w:pPr>
-    </w:p>
-    <w:p>
-      <w:pPr>
-        <w:rPr>
           <w:sz w:val="32"/>
           <w:szCs w:val="32"/>
+        </w:rPr>
+      </w:pPr>
+      <w:r>
+        <w:rPr>
+          <w:lang w:val="en-US"/>
           <w:u w:val="single"/>
-          <w:lang w:val="en-US"/>
-        </w:rPr>
-      </w:pPr>
-      <w:r>
-        <w:rPr>
           <w:sz w:val="32"/>
           <w:szCs w:val="32"/>
+        </w:rPr>
+        <w:t>Server-Side</w:t>
+      </w:r>
+    </w:p>
+    <w:p>
+      <w:pPr>
+        <w:rPr>
+          <w:lang w:val="en-US"/>
+        </w:rPr>
+      </w:pPr>
+      <w:r>
+        <w:rPr>
+          <w:lang w:val="en-US"/>
           <w:u w:val="single"/>
-          <w:lang w:val="en-US"/>
-        </w:rPr>
-        <w:t>Server-Side</w:t>
-      </w:r>
-    </w:p>
-    <w:p>
-      <w:pPr>
-        <w:rPr>
-          <w:lang w:val="en-US"/>
-        </w:rPr>
-      </w:pPr>
-      <w:r>
-        <w:rPr>
           <w:sz w:val="28"/>
           <w:szCs w:val="28"/>
-          <w:u w:val="single"/>
-          <w:lang w:val="en-US"/>
         </w:rPr>
         <w:t>Functions</w:t>
       </w:r>
@@ -1017,8 +1017,8 @@
       <w:proofErr w:type="spellStart"/>
       <w:r>
         <w:rPr>
+          <w:lang w:val="en-US"/>
           <w:i/>
-          <w:lang w:val="en-US"/>
         </w:rPr>
         <w:t>addClient</w:t>
       </w:r>
@@ -1044,8 +1044,8 @@
       <w:proofErr w:type="spellStart"/>
       <w:r>
         <w:rPr>
+          <w:lang w:val="en-US"/>
           <w:i/>
-          <w:lang w:val="en-US"/>
         </w:rPr>
         <w:t>addClient</w:t>
       </w:r>
@@ -1059,8 +1059,8 @@
       <w:proofErr w:type="spellStart"/>
       <w:r>
         <w:rPr>
+          <w:lang w:val="en-US"/>
           <w:i/>
-          <w:lang w:val="en-US"/>
         </w:rPr>
         <w:t>addClient</w:t>
       </w:r>
@@ -1081,14 +1081,14 @@
         <w:rPr>
           <w:lang w:val="en-US"/>
         </w:rPr>
+        <w:t xml:space="preserve">method </w:t>
         <w:lastRenderedPageBreak/>
-        <w:t xml:space="preserve">method </w:t>
       </w:r>
       <w:proofErr w:type="spellStart"/>
       <w:r>
         <w:rPr>
+          <w:lang w:val="en-US"/>
           <w:i/>
-          <w:lang w:val="en-US"/>
         </w:rPr>
         <w:t>joinGroup</w:t>
       </w:r>
@@ -1114,8 +1114,8 @@
       <w:proofErr w:type="spellStart"/>
       <w:r>
         <w:rPr>
+          <w:lang w:val="en-US"/>
           <w:i/>
-          <w:lang w:val="en-US"/>
         </w:rPr>
         <w:t>listenClient</w:t>
       </w:r>
@@ -1142,8 +1142,8 @@
       <w:proofErr w:type="spellStart"/>
       <w:r>
         <w:rPr>
+          <w:lang w:val="en-US"/>
           <w:i/>
-          <w:lang w:val="en-US"/>
         </w:rPr>
         <w:t>leaveChat</w:t>
       </w:r>
@@ -1158,149 +1158,149 @@
     <w:p>
       <w:pPr>
         <w:rPr>
+          <w:lang w:val="en-US"/>
+          <w:u w:val="single"/>
           <w:sz w:val="28"/>
           <w:szCs w:val="28"/>
+        </w:rPr>
+      </w:pPr>
+    </w:p>
+    <w:p>
+      <w:pPr>
+        <w:rPr>
+          <w:lang w:val="en-US"/>
           <w:u w:val="single"/>
-          <w:lang w:val="en-US"/>
-        </w:rPr>
-      </w:pPr>
-    </w:p>
-    <w:p>
-      <w:pPr>
-        <w:rPr>
           <w:sz w:val="28"/>
           <w:szCs w:val="28"/>
+        </w:rPr>
+      </w:pPr>
+      <w:r>
+        <w:rPr>
+          <w:lang w:val="en-US"/>
           <w:u w:val="single"/>
-          <w:lang w:val="en-US"/>
-        </w:rPr>
-      </w:pPr>
-      <w:r>
-        <w:rPr>
           <w:sz w:val="28"/>
           <w:szCs w:val="28"/>
+        </w:rPr>
+        <w:t>Server</w:t>
+      </w:r>
+    </w:p>
+    <w:p>
+      <w:pPr>
+        <w:rPr>
+          <w:lang w:val="en-US"/>
+        </w:rPr>
+      </w:pPr>
+      <w:r>
+        <w:rPr>
+          <w:lang w:val="en-US"/>
+        </w:rPr>
+        <w:t>There are three main classes: Server,</w:t>
+      </w:r>
+      <w:r>
+        <w:rPr>
+          <w:lang w:val="en-US"/>
+        </w:rPr>
+        <w:t xml:space="preserve"> </w:t>
+      </w:r>
+      <w:r>
+        <w:rPr>
+          <w:lang w:val="en-US"/>
+        </w:rPr>
+        <w:t>Client and Group.</w:t>
+      </w:r>
+    </w:p>
+    <w:p>
+      <w:pPr>
+        <w:rPr>
+          <w:lang w:val="en-US"/>
+        </w:rPr>
+      </w:pPr>
+      <w:r>
+        <w:rPr>
+          <w:lang w:val="en-US"/>
+        </w:rPr>
+        <w:t>The server has a set of clients (map&lt;username, Client-class&gt;) and a set of groups (map&lt;</w:t>
+      </w:r>
+      <w:proofErr w:type="spellStart"/>
+      <w:r>
+        <w:rPr>
+          <w:lang w:val="en-US"/>
+        </w:rPr>
+        <w:t>groupname</w:t>
+      </w:r>
+      <w:proofErr w:type="spellEnd"/>
+      <w:r>
+        <w:rPr>
+          <w:lang w:val="en-US"/>
+        </w:rPr>
+        <w:t>, Group-class&gt;)</w:t>
+      </w:r>
+      <w:r>
+        <w:rPr>
+          <w:lang w:val="en-US"/>
+        </w:rPr>
+        <w:t>.</w:t>
+      </w:r>
+    </w:p>
+    <w:p>
+      <w:pPr>
+        <w:rPr>
+          <w:lang w:val="en-US"/>
+        </w:rPr>
+      </w:pPr>
+      <w:r>
+        <w:rPr>
+          <w:lang w:val="en-US"/>
+        </w:rPr>
+        <w:t xml:space="preserve">IMPORTANT: These sets must be protected with a </w:t>
+      </w:r>
+      <w:proofErr w:type="spellStart"/>
+      <w:r>
+        <w:rPr>
+          <w:lang w:val="en-US"/>
+        </w:rPr>
+        <w:t>mutex</w:t>
+      </w:r>
+      <w:proofErr w:type="spellEnd"/>
+      <w:r>
+        <w:rPr>
+          <w:lang w:val="en-US"/>
+        </w:rPr>
+        <w:t xml:space="preserve"> when accessed because many threads can access them.</w:t>
+      </w:r>
+    </w:p>
+    <w:p>
+      <w:pPr>
+        <w:rPr>
+          <w:lang w:val="en-US"/>
+        </w:rPr>
+      </w:pPr>
+      <w:r>
+        <w:rPr>
+          <w:lang w:val="en-US"/>
+        </w:rPr>
+        <w:t>When the client connects, a new ‘Client’ is created where its name and connection information are stored. Then it’s added to the set of clients. Besides, a new thread is created. The client instance and the server instance are passed to the function associated to this thread. Here the commands of the client are listened for and processed.</w:t>
+      </w:r>
+    </w:p>
+    <w:p>
+      <w:pPr>
+        <w:rPr>
+          <w:lang w:val="en-US"/>
+        </w:rPr>
+      </w:pPr>
+    </w:p>
+    <w:p>
+      <w:pPr>
+        <w:rPr>
+          <w:lang w:val="en-US"/>
+        </w:rPr>
+      </w:pPr>
+      <w:r>
+        <w:rPr>
+          <w:lang w:val="en-US"/>
           <w:u w:val="single"/>
-          <w:lang w:val="en-US"/>
-        </w:rPr>
-        <w:t>Server</w:t>
-      </w:r>
-    </w:p>
-    <w:p>
-      <w:pPr>
-        <w:rPr>
-          <w:lang w:val="en-US"/>
-        </w:rPr>
-      </w:pPr>
-      <w:r>
-        <w:rPr>
-          <w:lang w:val="en-US"/>
-        </w:rPr>
-        <w:t>There are three main classes: Server,</w:t>
-      </w:r>
-      <w:r>
-        <w:rPr>
-          <w:lang w:val="en-US"/>
-        </w:rPr>
-        <w:t xml:space="preserve"> </w:t>
-      </w:r>
-      <w:r>
-        <w:rPr>
-          <w:lang w:val="en-US"/>
-        </w:rPr>
-        <w:t>Client and Group.</w:t>
-      </w:r>
-    </w:p>
-    <w:p>
-      <w:pPr>
-        <w:rPr>
-          <w:lang w:val="en-US"/>
-        </w:rPr>
-      </w:pPr>
-      <w:r>
-        <w:rPr>
-          <w:lang w:val="en-US"/>
-        </w:rPr>
-        <w:t>The server has a set of clients (map&lt;username, Client-class&gt;) and a set of groups (map&lt;</w:t>
-      </w:r>
-      <w:proofErr w:type="spellStart"/>
-      <w:r>
-        <w:rPr>
-          <w:lang w:val="en-US"/>
-        </w:rPr>
-        <w:t>groupname</w:t>
-      </w:r>
-      <w:proofErr w:type="spellEnd"/>
-      <w:r>
-        <w:rPr>
-          <w:lang w:val="en-US"/>
-        </w:rPr>
-        <w:t>, Group-class&gt;)</w:t>
-      </w:r>
-      <w:r>
-        <w:rPr>
-          <w:lang w:val="en-US"/>
-        </w:rPr>
-        <w:t>.</w:t>
-      </w:r>
-    </w:p>
-    <w:p>
-      <w:pPr>
-        <w:rPr>
-          <w:lang w:val="en-US"/>
-        </w:rPr>
-      </w:pPr>
-      <w:r>
-        <w:rPr>
-          <w:lang w:val="en-US"/>
-        </w:rPr>
-        <w:t xml:space="preserve">IMPORTANT: These sets must be protected with a </w:t>
-      </w:r>
-      <w:proofErr w:type="spellStart"/>
-      <w:r>
-        <w:rPr>
-          <w:lang w:val="en-US"/>
-        </w:rPr>
-        <w:t>mutex</w:t>
-      </w:r>
-      <w:proofErr w:type="spellEnd"/>
-      <w:r>
-        <w:rPr>
-          <w:lang w:val="en-US"/>
-        </w:rPr>
-        <w:t xml:space="preserve"> when accessed because many threads can access them.</w:t>
-      </w:r>
-    </w:p>
-    <w:p>
-      <w:pPr>
-        <w:rPr>
-          <w:lang w:val="en-US"/>
-        </w:rPr>
-      </w:pPr>
-      <w:r>
-        <w:rPr>
-          <w:lang w:val="en-US"/>
-        </w:rPr>
-        <w:t>When the client connects a new ‘Client’ is created where its name and connection information are stored. Then it’s added to the set of clients. Besides, a new thread is created. The client instance and the server instance are passed to the function associated to this thread. Here the commands of the client are listened for and processed.</w:t>
-      </w:r>
-    </w:p>
-    <w:p>
-      <w:pPr>
-        <w:rPr>
-          <w:lang w:val="en-US"/>
-        </w:rPr>
-      </w:pPr>
-    </w:p>
-    <w:p>
-      <w:pPr>
-        <w:rPr>
-          <w:lang w:val="en-US"/>
-        </w:rPr>
-      </w:pPr>
-      <w:r>
-        <w:rPr>
           <w:sz w:val="28"/>
           <w:szCs w:val="28"/>
-          <w:u w:val="single"/>
-          <w:lang w:val="en-US"/>
         </w:rPr>
         <w:t>Methods</w:t>
       </w:r>
@@ -1652,20 +1652,20 @@
     <w:tbl>
       <w:tblPr>
         <w:tblW w:w="0" w:type="auto"/>
-        <w:tblInd w:w="115" w:type="dxa"/>
-        <w:tblBorders>
-          <w:top w:val="single" w:sz="4" w:space="0" w:color="auto"/>
-          <w:left w:val="single" w:sz="4" w:space="0" w:color="auto"/>
-          <w:bottom w:val="single" w:sz="4" w:space="0" w:color="auto"/>
-          <w:right w:val="single" w:sz="4" w:space="0" w:color="auto"/>
-          <w:insideH w:val="single" w:sz="4" w:space="0" w:color="auto"/>
-          <w:insideV w:val="single" w:sz="4" w:space="0" w:color="auto"/>
-        </w:tblBorders>
         <w:tblCellMar>
           <w:left w:w="70" w:type="dxa"/>
           <w:right w:w="70" w:type="dxa"/>
         </w:tblCellMar>
-        <w:tblLook w:val="0000" w:firstRow="0" w:lastRow="0" w:firstColumn="0" w:lastColumn="0" w:noHBand="0" w:noVBand="0"/>
+        <w:tblBorders>
+          <w:top w:val="single" w:sz="4" w:color="auto" w:space="0"/>
+          <w:bottom w:val="single" w:sz="4" w:color="auto" w:space="0"/>
+          <w:left w:val="single" w:sz="4" w:color="auto" w:space="0"/>
+          <w:right w:val="single" w:sz="4" w:color="auto" w:space="0"/>
+          <w:insideH w:val="single" w:sz="4" w:color="auto" w:space="0"/>
+          <w:insideV w:val="single" w:sz="4" w:color="auto" w:space="0"/>
+        </w:tblBorders>
+        <w:tblInd w:w="115" w:type="dxa"/>
+        <w:tblLook w:firstRow="0" w:lastRow="0" w:firstColumn="0" w:lastColumn="0" w:noHBand="0" w:noVBand="0"/>
       </w:tblPr>
       <w:tblGrid>
         <w:gridCol w:w="4335"/>
@@ -1883,8 +1883,8 @@
               <w:rPr>
                 <w:lang w:val="en-US"/>
               </w:rPr>
+              <w:t>CLIENT_LEAVES_GROUP: Client leaves a group.</w:t>
               <w:lastRenderedPageBreak/>
-              <w:t>CLIENT_LEAVES_GROUP: Client leaves a group.</w:t>
             </w:r>
           </w:p>
           <w:p>
@@ -2092,24 +2092,24 @@
       <w:proofErr w:type="gramStart"/>
       <w:r>
         <w:rPr>
+          <w:lang w:val="en-US"/>
           <w:i/>
-          <w:lang w:val="en-US"/>
         </w:rPr>
         <w:t>leaveChat</w:t>
       </w:r>
       <w:proofErr w:type="spellEnd"/>
       <w:r>
         <w:rPr>
+          <w:lang w:val="en-US"/>
           <w:i/>
-          <w:lang w:val="en-US"/>
         </w:rPr>
         <w:t>(</w:t>
       </w:r>
       <w:proofErr w:type="gramEnd"/>
       <w:r>
         <w:rPr>
+          <w:lang w:val="en-US"/>
           <w:i/>
-          <w:lang w:val="en-US"/>
         </w:rPr>
         <w:t>Client*)</w:t>
       </w:r>
@@ -2445,354 +2445,492 @@
       </w:r>
     </w:p>
     <w:sectPr>
-      <w:pgSz w:w="11907" w:h="16839" w:code="9"/>
-      <w:pgMar w:top="720" w:right="720" w:bottom="720" w:left="720" w:header="709" w:footer="709" w:gutter="0"/>
+      <w:docGrid w:linePitch="360"/>
+      <w:pgSz w:w="11907" w:h="16839"/>
+      <w:pgMar w:left="720" w:right="720" w:top="720" w:bottom="720" w:header="709" w:footer="709" w:gutter="0"/>
       <w:cols w:space="708"/>
-      <w:docGrid w:linePitch="360"/>
     </w:sectPr>
   </w:body>
 </w:document>
 </file>
 
 <file path=word/numbering.xml><?xml version="1.0" encoding="utf-8"?>
-<w:numbering xmlns:wpc="http://schemas.microsoft.com/office/word/2010/wordprocessingCanvas" xmlns:mc="http://schemas.openxmlformats.org/markup-compatibility/2006" xmlns:o="urn:schemas-microsoft-com:office:office" xmlns:r="http://schemas.openxmlformats.org/officeDocument/2006/relationships" xmlns:m="http://schemas.openxmlformats.org/officeDocument/2006/math" xmlns:v="urn:schemas-microsoft-com:vml" xmlns:wp14="http://schemas.microsoft.com/office/word/2010/wordprocessingDrawing" xmlns:wp="http://schemas.openxmlformats.org/drawingml/2006/wordprocessingDrawing" xmlns:w10="urn:schemas-microsoft-com:office:word" xmlns:w="http://schemas.openxmlformats.org/wordprocessingml/2006/main" xmlns:w14="http://schemas.microsoft.com/office/word/2010/wordml" xmlns:w15="http://schemas.microsoft.com/office/word/2012/wordml" xmlns:wpg="http://schemas.microsoft.com/office/word/2010/wordprocessingGroup" xmlns:wpi="http://schemas.microsoft.com/office/word/2010/wordprocessingInk" xmlns:wne="http://schemas.microsoft.com/office/word/2006/wordml" xmlns:wps="http://schemas.microsoft.com/office/word/2010/wordprocessingShape" mc:Ignorable="w14 w15 wp14">
-  <w:abstractNum w:abstractNumId="0" w15:restartNumberingAfterBreak="0">
+<w:numbering xmlns:wpc="http://schemas.microsoft.com/office/word/2010/wordprocessingCanvas" xmlns:mo="http://schemas.microsoft.com/office/mac/office/2008/main" xmlns:mc="http://schemas.openxmlformats.org/markup-compatibility/2006" xmlns:mv="urn:schemas-microsoft-com:mac:vml" xmlns:o="urn:schemas-microsoft-com:office:office" xmlns:r="http://schemas.openxmlformats.org/officeDocument/2006/relationships" xmlns:m="http://schemas.openxmlformats.org/officeDocument/2006/math" xmlns:v="urn:schemas-microsoft-com:vml" xmlns:wp14="http://schemas.microsoft.com/office/word/2010/wordprocessingDrawing" xmlns:wp="http://schemas.openxmlformats.org/drawingml/2006/wordprocessingDrawing" xmlns:w10="urn:schemas-microsoft-com:office:word" xmlns:w="http://schemas.openxmlformats.org/wordprocessingml/2006/main" xmlns:w14="http://schemas.microsoft.com/office/word/2010/wordml" xmlns:wpg="http://schemas.microsoft.com/office/word/2010/wordprocessingGroup" xmlns:wpi="http://schemas.microsoft.com/office/word/2010/wordprocessingInk" xmlns:wne="http://schemas.microsoft.com/office/word/2006/wordml" xmlns:wps="http://schemas.microsoft.com/office/word/2010/wordprocessingShape" mc:Ignorable="w14 wp14">
+  <w:abstractNum w:abstractNumId="0">
+    <w:multiLevelType w:val="hybridMultilevel"/>
     <w:nsid w:val="03A875A3"/>
-    <w:multiLevelType w:val="hybridMultilevel"/>
     <w:tmpl w:val="6BDE7CBE"/>
     <w:lvl w:ilvl="0" w:tplc="2C0A0001">
-      <w:start w:val="1"/>
       <w:numFmt w:val="bullet"/>
       <w:lvlText w:val=""/>
+      <w:start w:val="1"/>
+      <w:rPr>
+        <w:rFonts w:hint="default"/>
+        <w:rFonts w:ascii="Symbol" w:hAnsi="Symbol"/>
+      </w:rPr>
+      <w:pPr>
+        <w:ind w:left="720"/>
+        <w:ind w:hanging="360"/>
+      </w:pPr>
       <w:lvlJc w:val="left"/>
-      <w:pPr>
-        <w:ind w:left="720" w:hanging="360"/>
-      </w:pPr>
-      <w:rPr>
-        <w:rFonts w:ascii="Symbol" w:hAnsi="Symbol" w:hint="default"/>
-      </w:rPr>
     </w:lvl>
-    <w:lvl w:ilvl="1" w:tplc="2C0A0003" w:tentative="1">
-      <w:start w:val="1"/>
+    <w:lvl w:ilvl="1" w:tentative="1" w:tplc="2C0A0003">
       <w:numFmt w:val="bullet"/>
       <w:lvlText w:val="o"/>
+      <w:start w:val="1"/>
+      <w:rPr>
+        <w:rFonts w:hint="default"/>
+        <w:rFonts w:ascii="Courier New" w:cs="Courier New" w:hAnsi="Courier New"/>
+      </w:rPr>
+      <w:pPr>
+        <w:ind w:left="1440"/>
+        <w:ind w:hanging="360"/>
+      </w:pPr>
       <w:lvlJc w:val="left"/>
-      <w:pPr>
-        <w:ind w:left="1440" w:hanging="360"/>
-      </w:pPr>
-      <w:rPr>
-        <w:rFonts w:ascii="Courier New" w:hAnsi="Courier New" w:cs="Courier New" w:hint="default"/>
-      </w:rPr>
     </w:lvl>
-    <w:lvl w:ilvl="2" w:tplc="2C0A0005" w:tentative="1">
-      <w:start w:val="1"/>
+    <w:lvl w:ilvl="2" w:tentative="1" w:tplc="2C0A0005">
       <w:numFmt w:val="bullet"/>
       <w:lvlText w:val=""/>
+      <w:start w:val="1"/>
+      <w:rPr>
+        <w:rFonts w:hint="default"/>
+        <w:rFonts w:ascii="Wingdings" w:hAnsi="Wingdings"/>
+      </w:rPr>
+      <w:pPr>
+        <w:ind w:left="2160"/>
+        <w:ind w:hanging="360"/>
+      </w:pPr>
       <w:lvlJc w:val="left"/>
-      <w:pPr>
-        <w:ind w:left="2160" w:hanging="360"/>
-      </w:pPr>
-      <w:rPr>
-        <w:rFonts w:ascii="Wingdings" w:hAnsi="Wingdings" w:hint="default"/>
-      </w:rPr>
     </w:lvl>
-    <w:lvl w:ilvl="3" w:tplc="2C0A0001" w:tentative="1">
-      <w:start w:val="1"/>
+    <w:lvl w:ilvl="3" w:tentative="1" w:tplc="2C0A0001">
       <w:numFmt w:val="bullet"/>
       <w:lvlText w:val=""/>
+      <w:start w:val="1"/>
+      <w:rPr>
+        <w:rFonts w:hint="default"/>
+        <w:rFonts w:ascii="Symbol" w:hAnsi="Symbol"/>
+      </w:rPr>
+      <w:pPr>
+        <w:ind w:left="2880"/>
+        <w:ind w:hanging="360"/>
+      </w:pPr>
       <w:lvlJc w:val="left"/>
-      <w:pPr>
-        <w:ind w:left="2880" w:hanging="360"/>
-      </w:pPr>
-      <w:rPr>
-        <w:rFonts w:ascii="Symbol" w:hAnsi="Symbol" w:hint="default"/>
-      </w:rPr>
     </w:lvl>
-    <w:lvl w:ilvl="4" w:tplc="2C0A0003" w:tentative="1">
-      <w:start w:val="1"/>
+    <w:lvl w:ilvl="4" w:tentative="1" w:tplc="2C0A0003">
       <w:numFmt w:val="bullet"/>
       <w:lvlText w:val="o"/>
+      <w:start w:val="1"/>
+      <w:rPr>
+        <w:rFonts w:hint="default"/>
+        <w:rFonts w:ascii="Courier New" w:cs="Courier New" w:hAnsi="Courier New"/>
+      </w:rPr>
+      <w:pPr>
+        <w:ind w:left="3600"/>
+        <w:ind w:hanging="360"/>
+      </w:pPr>
       <w:lvlJc w:val="left"/>
-      <w:pPr>
-        <w:ind w:left="3600" w:hanging="360"/>
-      </w:pPr>
-      <w:rPr>
-        <w:rFonts w:ascii="Courier New" w:hAnsi="Courier New" w:cs="Courier New" w:hint="default"/>
-      </w:rPr>
     </w:lvl>
-    <w:lvl w:ilvl="5" w:tplc="2C0A0005" w:tentative="1">
-      <w:start w:val="1"/>
+    <w:lvl w:ilvl="5" w:tentative="1" w:tplc="2C0A0005">
       <w:numFmt w:val="bullet"/>
       <w:lvlText w:val=""/>
+      <w:start w:val="1"/>
+      <w:rPr>
+        <w:rFonts w:hint="default"/>
+        <w:rFonts w:ascii="Wingdings" w:hAnsi="Wingdings"/>
+      </w:rPr>
+      <w:pPr>
+        <w:ind w:left="4320"/>
+        <w:ind w:hanging="360"/>
+      </w:pPr>
       <w:lvlJc w:val="left"/>
-      <w:pPr>
-        <w:ind w:left="4320" w:hanging="360"/>
-      </w:pPr>
-      <w:rPr>
-        <w:rFonts w:ascii="Wingdings" w:hAnsi="Wingdings" w:hint="default"/>
-      </w:rPr>
     </w:lvl>
-    <w:lvl w:ilvl="6" w:tplc="2C0A0001" w:tentative="1">
-      <w:start w:val="1"/>
+    <w:lvl w:ilvl="6" w:tentative="1" w:tplc="2C0A0001">
       <w:numFmt w:val="bullet"/>
       <w:lvlText w:val=""/>
+      <w:start w:val="1"/>
+      <w:rPr>
+        <w:rFonts w:hint="default"/>
+        <w:rFonts w:ascii="Symbol" w:hAnsi="Symbol"/>
+      </w:rPr>
+      <w:pPr>
+        <w:ind w:left="5040"/>
+        <w:ind w:hanging="360"/>
+      </w:pPr>
       <w:lvlJc w:val="left"/>
-      <w:pPr>
-        <w:ind w:left="5040" w:hanging="360"/>
-      </w:pPr>
-      <w:rPr>
-        <w:rFonts w:ascii="Symbol" w:hAnsi="Symbol" w:hint="default"/>
-      </w:rPr>
     </w:lvl>
-    <w:lvl w:ilvl="7" w:tplc="2C0A0003" w:tentative="1">
-      <w:start w:val="1"/>
+    <w:lvl w:ilvl="7" w:tentative="1" w:tplc="2C0A0003">
       <w:numFmt w:val="bullet"/>
       <w:lvlText w:val="o"/>
+      <w:start w:val="1"/>
+      <w:rPr>
+        <w:rFonts w:hint="default"/>
+        <w:rFonts w:ascii="Courier New" w:cs="Courier New" w:hAnsi="Courier New"/>
+      </w:rPr>
+      <w:pPr>
+        <w:ind w:left="5760"/>
+        <w:ind w:hanging="360"/>
+      </w:pPr>
       <w:lvlJc w:val="left"/>
-      <w:pPr>
-        <w:ind w:left="5760" w:hanging="360"/>
-      </w:pPr>
-      <w:rPr>
-        <w:rFonts w:ascii="Courier New" w:hAnsi="Courier New" w:cs="Courier New" w:hint="default"/>
-      </w:rPr>
     </w:lvl>
-    <w:lvl w:ilvl="8" w:tplc="2C0A0005" w:tentative="1">
-      <w:start w:val="1"/>
+    <w:lvl w:ilvl="8" w:tentative="1" w:tplc="2C0A0005">
       <w:numFmt w:val="bullet"/>
       <w:lvlText w:val=""/>
+      <w:start w:val="1"/>
+      <w:rPr>
+        <w:rFonts w:hint="default"/>
+        <w:rFonts w:ascii="Wingdings" w:hAnsi="Wingdings"/>
+      </w:rPr>
+      <w:pPr>
+        <w:ind w:left="6480"/>
+        <w:ind w:hanging="360"/>
+      </w:pPr>
       <w:lvlJc w:val="left"/>
-      <w:pPr>
-        <w:ind w:left="6480" w:hanging="360"/>
-      </w:pPr>
-      <w:rPr>
-        <w:rFonts w:ascii="Wingdings" w:hAnsi="Wingdings" w:hint="default"/>
-      </w:rPr>
     </w:lvl>
   </w:abstractNum>
-  <w:abstractNum w:abstractNumId="1" w15:restartNumberingAfterBreak="0">
+  <w:abstractNum w:abstractNumId="1">
+    <w:multiLevelType w:val="hybridMultilevel"/>
     <w:nsid w:val="0B1714AC"/>
-    <w:multiLevelType w:val="hybridMultilevel"/>
     <w:tmpl w:val="8D00DC4E"/>
     <w:lvl w:ilvl="0" w:tplc="2C0A0001">
-      <w:start w:val="1"/>
       <w:numFmt w:val="bullet"/>
       <w:lvlText w:val=""/>
+      <w:start w:val="1"/>
+      <w:rPr>
+        <w:rFonts w:hint="default"/>
+        <w:rFonts w:ascii="Symbol" w:hAnsi="Symbol"/>
+      </w:rPr>
+      <w:pPr>
+        <w:ind w:left="720"/>
+        <w:ind w:hanging="360"/>
+      </w:pPr>
       <w:lvlJc w:val="left"/>
-      <w:pPr>
-        <w:ind w:left="720" w:hanging="360"/>
-      </w:pPr>
-      <w:rPr>
-        <w:rFonts w:ascii="Symbol" w:hAnsi="Symbol" w:hint="default"/>
-      </w:rPr>
     </w:lvl>
-    <w:lvl w:ilvl="1" w:tplc="2C0A0003" w:tentative="1">
-      <w:start w:val="1"/>
+    <w:lvl w:ilvl="1" w:tentative="1" w:tplc="2C0A0003">
       <w:numFmt w:val="bullet"/>
       <w:lvlText w:val="o"/>
+      <w:start w:val="1"/>
+      <w:rPr>
+        <w:rFonts w:hint="default"/>
+        <w:rFonts w:ascii="Courier New" w:cs="Courier New" w:hAnsi="Courier New"/>
+      </w:rPr>
+      <w:pPr>
+        <w:ind w:left="1440"/>
+        <w:ind w:hanging="360"/>
+      </w:pPr>
       <w:lvlJc w:val="left"/>
-      <w:pPr>
-        <w:ind w:left="1440" w:hanging="360"/>
-      </w:pPr>
-      <w:rPr>
-        <w:rFonts w:ascii="Courier New" w:hAnsi="Courier New" w:cs="Courier New" w:hint="default"/>
-      </w:rPr>
     </w:lvl>
-    <w:lvl w:ilvl="2" w:tplc="2C0A0005" w:tentative="1">
-      <w:start w:val="1"/>
+    <w:lvl w:ilvl="2" w:tentative="1" w:tplc="2C0A0005">
       <w:numFmt w:val="bullet"/>
       <w:lvlText w:val=""/>
+      <w:start w:val="1"/>
+      <w:rPr>
+        <w:rFonts w:hint="default"/>
+        <w:rFonts w:ascii="Wingdings" w:hAnsi="Wingdings"/>
+      </w:rPr>
+      <w:pPr>
+        <w:ind w:left="2160"/>
+        <w:ind w:hanging="360"/>
+      </w:pPr>
       <w:lvlJc w:val="left"/>
-      <w:pPr>
-        <w:ind w:left="2160" w:hanging="360"/>
-      </w:pPr>
-      <w:rPr>
-        <w:rFonts w:ascii="Wingdings" w:hAnsi="Wingdings" w:hint="default"/>
-      </w:rPr>
     </w:lvl>
-    <w:lvl w:ilvl="3" w:tplc="2C0A0001" w:tentative="1">
-      <w:start w:val="1"/>
+    <w:lvl w:ilvl="3" w:tentative="1" w:tplc="2C0A0001">
       <w:numFmt w:val="bullet"/>
       <w:lvlText w:val=""/>
+      <w:start w:val="1"/>
+      <w:rPr>
+        <w:rFonts w:hint="default"/>
+        <w:rFonts w:ascii="Symbol" w:hAnsi="Symbol"/>
+      </w:rPr>
+      <w:pPr>
+        <w:ind w:left="2880"/>
+        <w:ind w:hanging="360"/>
+      </w:pPr>
       <w:lvlJc w:val="left"/>
-      <w:pPr>
-        <w:ind w:left="2880" w:hanging="360"/>
-      </w:pPr>
-      <w:rPr>
-        <w:rFonts w:ascii="Symbol" w:hAnsi="Symbol" w:hint="default"/>
-      </w:rPr>
     </w:lvl>
-    <w:lvl w:ilvl="4" w:tplc="2C0A0003" w:tentative="1">
-      <w:start w:val="1"/>
+    <w:lvl w:ilvl="4" w:tentative="1" w:tplc="2C0A0003">
       <w:numFmt w:val="bullet"/>
       <w:lvlText w:val="o"/>
+      <w:start w:val="1"/>
+      <w:rPr>
+        <w:rFonts w:hint="default"/>
+        <w:rFonts w:ascii="Courier New" w:cs="Courier New" w:hAnsi="Courier New"/>
+      </w:rPr>
+      <w:pPr>
+        <w:ind w:left="3600"/>
+        <w:ind w:hanging="360"/>
+      </w:pPr>
       <w:lvlJc w:val="left"/>
-      <w:pPr>
-        <w:ind w:left="3600" w:hanging="360"/>
-      </w:pPr>
-      <w:rPr>
-        <w:rFonts w:ascii="Courier New" w:hAnsi="Courier New" w:cs="Courier New" w:hint="default"/>
-      </w:rPr>
     </w:lvl>
-    <w:lvl w:ilvl="5" w:tplc="2C0A0005" w:tentative="1">
-      <w:start w:val="1"/>
+    <w:lvl w:ilvl="5" w:tentative="1" w:tplc="2C0A0005">
       <w:numFmt w:val="bullet"/>
       <w:lvlText w:val=""/>
+      <w:start w:val="1"/>
+      <w:rPr>
+        <w:rFonts w:hint="default"/>
+        <w:rFonts w:ascii="Wingdings" w:hAnsi="Wingdings"/>
+      </w:rPr>
+      <w:pPr>
+        <w:ind w:left="4320"/>
+        <w:ind w:hanging="360"/>
+      </w:pPr>
       <w:lvlJc w:val="left"/>
-      <w:pPr>
-        <w:ind w:left="4320" w:hanging="360"/>
-      </w:pPr>
-      <w:rPr>
-        <w:rFonts w:ascii="Wingdings" w:hAnsi="Wingdings" w:hint="default"/>
-      </w:rPr>
     </w:lvl>
-    <w:lvl w:ilvl="6" w:tplc="2C0A0001" w:tentative="1">
-      <w:start w:val="1"/>
+    <w:lvl w:ilvl="6" w:tentative="1" w:tplc="2C0A0001">
       <w:numFmt w:val="bullet"/>
       <w:lvlText w:val=""/>
+      <w:start w:val="1"/>
+      <w:rPr>
+        <w:rFonts w:hint="default"/>
+        <w:rFonts w:ascii="Symbol" w:hAnsi="Symbol"/>
+      </w:rPr>
+      <w:pPr>
+        <w:ind w:left="5040"/>
+        <w:ind w:hanging="360"/>
+      </w:pPr>
       <w:lvlJc w:val="left"/>
-      <w:pPr>
-        <w:ind w:left="5040" w:hanging="360"/>
-      </w:pPr>
-      <w:rPr>
-        <w:rFonts w:ascii="Symbol" w:hAnsi="Symbol" w:hint="default"/>
-      </w:rPr>
     </w:lvl>
-    <w:lvl w:ilvl="7" w:tplc="2C0A0003" w:tentative="1">
-      <w:start w:val="1"/>
+    <w:lvl w:ilvl="7" w:tentative="1" w:tplc="2C0A0003">
       <w:numFmt w:val="bullet"/>
       <w:lvlText w:val="o"/>
+      <w:start w:val="1"/>
+      <w:rPr>
+        <w:rFonts w:hint="default"/>
+        <w:rFonts w:ascii="Courier New" w:cs="Courier New" w:hAnsi="Courier New"/>
+      </w:rPr>
+      <w:pPr>
+        <w:ind w:left="5760"/>
+        <w:ind w:hanging="360"/>
+      </w:pPr>
       <w:lvlJc w:val="left"/>
-      <w:pPr>
-        <w:ind w:left="5760" w:hanging="360"/>
-      </w:pPr>
-      <w:rPr>
-        <w:rFonts w:ascii="Courier New" w:hAnsi="Courier New" w:cs="Courier New" w:hint="default"/>
-      </w:rPr>
     </w:lvl>
-    <w:lvl w:ilvl="8" w:tplc="2C0A0005" w:tentative="1">
-      <w:start w:val="1"/>
+    <w:lvl w:ilvl="8" w:tentative="1" w:tplc="2C0A0005">
       <w:numFmt w:val="bullet"/>
       <w:lvlText w:val=""/>
+      <w:start w:val="1"/>
+      <w:rPr>
+        <w:rFonts w:hint="default"/>
+        <w:rFonts w:ascii="Wingdings" w:hAnsi="Wingdings"/>
+      </w:rPr>
+      <w:pPr>
+        <w:ind w:left="6480"/>
+        <w:ind w:hanging="360"/>
+      </w:pPr>
       <w:lvlJc w:val="left"/>
-      <w:pPr>
-        <w:ind w:left="6480" w:hanging="360"/>
-      </w:pPr>
-      <w:rPr>
-        <w:rFonts w:ascii="Wingdings" w:hAnsi="Wingdings" w:hint="default"/>
-      </w:rPr>
     </w:lvl>
   </w:abstractNum>
-  <w:abstractNum w:abstractNumId="2" w15:restartNumberingAfterBreak="0">
+  <w:abstractNum w:abstractNumId="2">
+    <w:multiLevelType w:val="hybridMultilevel"/>
     <w:nsid w:val="33DB259F"/>
-    <w:multiLevelType w:val="hybridMultilevel"/>
     <w:tmpl w:val="E1263032"/>
     <w:lvl w:ilvl="0" w:tplc="2C0A0001">
-      <w:start w:val="1"/>
       <w:numFmt w:val="bullet"/>
       <w:lvlText w:val=""/>
+      <w:start w:val="1"/>
+      <w:rPr>
+        <w:rFonts w:hint="default"/>
+        <w:rFonts w:ascii="Symbol" w:hAnsi="Symbol"/>
+      </w:rPr>
+      <w:pPr>
+        <w:ind w:left="720"/>
+        <w:ind w:hanging="360"/>
+      </w:pPr>
       <w:lvlJc w:val="left"/>
-      <w:pPr>
-        <w:ind w:left="720" w:hanging="360"/>
-      </w:pPr>
-      <w:rPr>
-        <w:rFonts w:ascii="Symbol" w:hAnsi="Symbol" w:hint="default"/>
-      </w:rPr>
     </w:lvl>
-    <w:lvl w:ilvl="1" w:tplc="2C0A0003" w:tentative="1">
-      <w:start w:val="1"/>
+    <w:lvl w:ilvl="1" w:tentative="1" w:tplc="2C0A0003">
       <w:numFmt w:val="bullet"/>
       <w:lvlText w:val="o"/>
+      <w:start w:val="1"/>
+      <w:rPr>
+        <w:rFonts w:hint="default"/>
+        <w:rFonts w:ascii="Courier New" w:cs="Courier New" w:hAnsi="Courier New"/>
+      </w:rPr>
+      <w:pPr>
+        <w:ind w:left="1440"/>
+        <w:ind w:hanging="360"/>
+      </w:pPr>
       <w:lvlJc w:val="left"/>
-      <w:pPr>
-        <w:ind w:left="1440" w:hanging="360"/>
-      </w:pPr>
-      <w:rPr>
-        <w:rFonts w:ascii="Courier New" w:hAnsi="Courier New" w:cs="Courier New" w:hint="default"/>
-      </w:rPr>
     </w:lvl>
-    <w:lvl w:ilvl="2" w:tplc="2C0A0005" w:tentative="1">
-      <w:start w:val="1"/>
+    <w:lvl w:ilvl="2" w:tentative="1" w:tplc="2C0A0005">
       <w:numFmt w:val="bullet"/>
       <w:lvlText w:val=""/>
+      <w:start w:val="1"/>
+      <w:rPr>
+        <w:rFonts w:hint="default"/>
+        <w:rFonts w:ascii="Wingdings" w:hAnsi="Wingdings"/>
+      </w:rPr>
+      <w:pPr>
+        <w:ind w:left="2160"/>
+        <w:ind w:hanging="360"/>
+      </w:pPr>
       <w:lvlJc w:val="left"/>
-      <w:pPr>
-        <w:ind w:left="2160" w:hanging="360"/>
-      </w:pPr>
-      <w:rPr>
-        <w:rFonts w:ascii="Wingdings" w:hAnsi="Wingdings" w:hint="default"/>
-      </w:rPr>
     </w:lvl>
-    <w:lvl w:ilvl="3" w:tplc="2C0A0001" w:tentative="1">
-      <w:start w:val="1"/>
+    <w:lvl w:ilvl="3" w:tentative="1" w:tplc="2C0A0001">
       <w:numFmt w:val="bullet"/>
       <w:lvlText w:val=""/>
+      <w:start w:val="1"/>
+      <w:rPr>
+        <w:rFonts w:hint="default"/>
+        <w:rFonts w:ascii="Symbol" w:hAnsi="Symbol"/>
+      </w:rPr>
+      <w:pPr>
+        <w:ind w:left="2880"/>
+        <w:ind w:hanging="360"/>
+      </w:pPr>
       <w:lvlJc w:val="left"/>
-      <w:pPr>
-        <w:ind w:left="2880" w:hanging="360"/>
-      </w:pPr>
-      <w:rPr>
-        <w:rFonts w:ascii="Symbol" w:hAnsi="Symbol" w:hint="default"/>
-      </w:rPr>
     </w:lvl>
-    <w:lvl w:ilvl="4" w:tplc="2C0A0003" w:tentative="1">
-      <w:start w:val="1"/>
+    <w:lvl w:ilvl="4" w:tentative="1" w:tplc="2C0A0003">
       <w:numFmt w:val="bullet"/>
       <w:lvlText w:val="o"/>
+      <w:start w:val="1"/>
+      <w:rPr>
+        <w:rFonts w:hint="default"/>
+        <w:rFonts w:ascii="Courier New" w:cs="Courier New" w:hAnsi="Courier New"/>
+      </w:rPr>
+      <w:pPr>
+        <w:ind w:left="3600"/>
+        <w:ind w:hanging="360"/>
+      </w:pPr>
       <w:lvlJc w:val="left"/>
-      <w:pPr>
-        <w:ind w:left="3600" w:hanging="360"/>
-      </w:pPr>
-      <w:rPr>
-        <w:rFonts w:ascii="Courier New" w:hAnsi="Courier New" w:cs="Courier New" w:hint="default"/>
-      </w:rPr>
     </w:lvl>
-    <w:lvl w:ilvl="5" w:tplc="2C0A0005" w:tentative="1">
-      <w:start w:val="1"/>
+    <w:lvl w:ilvl="5" w:tentative="1" w:tplc="2C0A0005">
       <w:numFmt w:val="bullet"/>
       <w:lvlText w:val=""/>
+      <w:start w:val="1"/>
+      <w:rPr>
+        <w:rFonts w:hint="default"/>
+        <w:rFonts w:ascii="Wingdings" w:hAnsi="Wingdings"/>
+      </w:rPr>
+      <w:pPr>
+        <w:ind w:left="4320"/>
+        <w:ind w:hanging="360"/>
+      </w:pPr>
       <w:lvlJc w:val="left"/>
-      <w:pPr>
-        <w:ind w:left="4320" w:hanging="360"/>
-      </w:pPr>
-      <w:rPr>
-        <w:rFonts w:ascii="Wingdings" w:hAnsi="Wingdings" w:hint="default"/>
-      </w:rPr>
     </w:lvl>
-    <w:lvl w:ilvl="6" w:tplc="2C0A0001" w:tentative="1">
-      <w:start w:val="1"/>
+    <w:lvl w:ilvl="6" w:tentative="1" w:tplc="2C0A0001">
       <w:numFmt w:val="bullet"/>
       <w:lvlText w:val=""/>
+      <w:start w:val="1"/>
+      <w:rPr>
+        <w:rFonts w:hint="default"/>
+        <w:rFonts w:ascii="Symbol" w:hAnsi="Symbol"/>
+      </w:rPr>
+      <w:pPr>
+        <w:ind w:left="5040"/>
+        <w:ind w:hanging="360"/>
+      </w:pPr>
       <w:lvlJc w:val="left"/>
-      <w:pPr>
-        <w:ind w:left="5040" w:hanging="360"/>
-      </w:pPr>
-      <w:rPr>
-        <w:rFonts w:ascii="Symbol" w:hAnsi="Symbol" w:hint="default"/>
-      </w:rPr>
     </w:lvl>
-    <w:lvl w:ilvl="7" w:tplc="2C0A0003" w:tentative="1">
-      <w:start w:val="1"/>
+    <w:lvl w:ilvl="7" w:tentative="1" w:tplc="2C0A0003">
       <w:numFmt w:val="bullet"/>
       <w:lvlText w:val="o"/>
+      <w:start w:val="1"/>
+      <w:rPr>
+        <w:rFonts w:hint="default"/>
+        <w:rFonts w:ascii="Courier New" w:cs="Courier New" w:hAnsi="Courier New"/>
+      </w:rPr>
+      <w:pPr>
+        <w:ind w:left="5760"/>
+        <w:ind w:hanging="360"/>
+      </w:pPr>
       <w:lvlJc w:val="left"/>
-      <w:pPr>
-        <w:ind w:left="5760" w:hanging="360"/>
-      </w:pPr>
-      <w:rPr>
-        <w:rFonts w:ascii="Courier New" w:hAnsi="Courier New" w:cs="Courier New" w:hint="default"/>
-      </w:rPr>
     </w:lvl>
-    <w:lvl w:ilvl="8" w:tplc="2C0A0005" w:tentative="1">
-      <w:start w:val="1"/>
+    <w:lvl w:ilvl="8" w:tentative="1" w:tplc="2C0A0005">
       <w:numFmt w:val="bullet"/>
       <w:lvlText w:val=""/>
+      <w:start w:val="1"/>
+      <w:rPr>
+        <w:rFonts w:hint="default"/>
+        <w:rFonts w:ascii="Wingdings" w:hAnsi="Wingdings"/>
+      </w:rPr>
+      <w:pPr>
+        <w:ind w:left="6480"/>
+        <w:ind w:hanging="360"/>
+      </w:pPr>
       <w:lvlJc w:val="left"/>
-      <w:pPr>
-        <w:ind w:left="6480" w:hanging="360"/>
-      </w:pPr>
-      <w:rPr>
-        <w:rFonts w:ascii="Wingdings" w:hAnsi="Wingdings" w:hint="default"/>
-      </w:rPr>
+    </w:lvl>
+  </w:abstractNum>
+  <w:abstractNum w:abstractNumId="10121982">
+    <w:multiLevelType w:val="hybridMultilevel"/>
+    <w:lvl w:ilvl="0">
+      <w:numFmt w:val="decimal"/>
+      <w:lvlText w:val="%1."/>
+      <w:start w:val="1"/>
+      <w:pPr>
+        <w:ind w:left="720"/>
+        <w:ind w:hanging="360"/>
+      </w:pPr>
+    </w:lvl>
+    <w:lvl w:ilvl="1">
+      <w:numFmt w:val="decimal"/>
+      <w:lvlText w:val="%2."/>
+      <w:start w:val="1"/>
+      <w:pPr>
+        <w:ind w:left="1440"/>
+        <w:ind w:hanging="1080"/>
+      </w:pPr>
+    </w:lvl>
+    <w:lvl w:ilvl="2">
+      <w:numFmt w:val="decimal"/>
+      <w:lvlText w:val="%3."/>
+      <w:start w:val="1"/>
+      <w:pPr>
+        <w:ind w:left="2160"/>
+        <w:ind w:hanging="1980"/>
+      </w:pPr>
+    </w:lvl>
+    <w:lvl w:ilvl="3">
+      <w:numFmt w:val="decimal"/>
+      <w:lvlText w:val="%4."/>
+      <w:start w:val="1"/>
+      <w:pPr>
+        <w:ind w:left="2880"/>
+        <w:ind w:hanging="2520"/>
+      </w:pPr>
+    </w:lvl>
+    <w:lvl w:ilvl="4">
+      <w:numFmt w:val="decimal"/>
+      <w:lvlText w:val="%5."/>
+      <w:start w:val="1"/>
+      <w:pPr>
+        <w:ind w:left="3600"/>
+        <w:ind w:hanging="3240"/>
+      </w:pPr>
+    </w:lvl>
+    <w:lvl w:ilvl="5">
+      <w:numFmt w:val="decimal"/>
+      <w:lvlText w:val="%6."/>
+      <w:start w:val="1"/>
+      <w:pPr>
+        <w:ind w:left="4320"/>
+        <w:ind w:hanging="4140"/>
+      </w:pPr>
+    </w:lvl>
+    <w:lvl w:ilvl="6">
+      <w:numFmt w:val="decimal"/>
+      <w:lvlText w:val="%7."/>
+      <w:start w:val="1"/>
+      <w:pPr>
+        <w:ind w:left="5040"/>
+        <w:ind w:hanging="4680"/>
+      </w:pPr>
+    </w:lvl>
+    <w:lvl w:ilvl="7">
+      <w:numFmt w:val="decimal"/>
+      <w:lvlText w:val="%8."/>
+      <w:start w:val="1"/>
+      <w:pPr>
+        <w:ind w:left="5760"/>
+        <w:ind w:hanging="5400"/>
+      </w:pPr>
+    </w:lvl>
+    <w:lvl w:ilvl="8">
+      <w:numFmt w:val="decimal"/>
+      <w:lvlText w:val="%9."/>
+      <w:start w:val="1"/>
+      <w:pPr>
+        <w:ind w:left="6480"/>
+        <w:ind w:hanging="6300"/>
+      </w:pPr>
     </w:lvl>
   </w:abstractNum>
   <w:num w:numId="1">
@@ -2803,6 +2941,9 @@
   </w:num>
   <w:num w:numId="3">
     <w:abstractNumId w:val="1"/>
+  </w:num>
+  <w:num w:numId="10121982">
+    <w:abstractNumId w:val="10121982"/>
   </w:num>
 </w:numbering>
 </file>
@@ -3239,6 +3380,67 @@
       <w:contextualSpacing/>
     </w:pPr>
   </w:style>
+  <w:style w:type="paragraph" w:styleId="Title">
+    <w:name w:val="Title"/>
+    <w:qFormat/>
+    <w:basedOn w:val="Normal"/>
+    <w:rPr>
+      <w:color w:val="17365D"/>
+      <w:sz w:val="52"/>
+    </w:rPr>
+    <w:pPr>
+      <w:spacing w:after="300"/>
+    </w:pPr>
+  </w:style>
+  <w:style w:type="paragraph" w:styleId="Subtitle">
+    <w:name w:val="Subtitle"/>
+    <w:qFormat/>
+    <w:basedOn w:val="Normal"/>
+    <w:rPr>
+      <w:i/>
+      <w:color w:val="4F81BD"/>
+      <w:sz w:val="24"/>
+    </w:rPr>
+  </w:style>
+  <w:style w:type="paragraph" w:styleId="Heading1">
+    <w:name w:val="Heading 1"/>
+    <w:qFormat/>
+    <w:basedOn w:val="Normal"/>
+    <w:rPr>
+      <w:b/>
+      <w:color w:val="345A8A"/>
+      <w:sz w:val="32"/>
+    </w:rPr>
+    <w:pPr>
+      <w:spacing w:before="480"/>
+    </w:pPr>
+  </w:style>
+  <w:style w:type="paragraph" w:styleId="Heading2">
+    <w:name w:val="Heading 2"/>
+    <w:qFormat/>
+    <w:basedOn w:val="Normal"/>
+    <w:rPr>
+      <w:b/>
+      <w:color w:val="4F81BD"/>
+      <w:sz w:val="26"/>
+    </w:rPr>
+    <w:pPr>
+      <w:spacing w:before="200"/>
+    </w:pPr>
+  </w:style>
+  <w:style w:type="paragraph" w:styleId="Heading3">
+    <w:name w:val="Heading 3"/>
+    <w:qFormat/>
+    <w:basedOn w:val="Normal"/>
+    <w:rPr>
+      <w:b/>
+      <w:color w:val="4F81BD"/>
+      <w:sz w:val="24"/>
+    </w:rPr>
+    <w:pPr>
+      <w:spacing w:before="200"/>
+    </w:pPr>
+  </w:style>
 </w:styles>
 </file>
 

</xml_diff>